<commit_message>
updated resume, about pg & tennis news
</commit_message>
<xml_diff>
--- a/assets/brittneyGallowayResume.docx
+++ b/assets/brittneyGallowayResume.docx
@@ -6,6 +6,7 @@
       <w:pPr>
         <w:jc w:val="center"/>
         <w:rPr>
+          <w:rFonts w:ascii="Poppins" w:cs="Poppins" w:eastAsia="Poppins" w:hAnsi="Poppins"/>
           <w:b w:val="1"/>
           <w:sz w:val="36"/>
           <w:szCs w:val="36"/>
@@ -13,6 +14,7 @@
       </w:pPr>
       <w:r>
         <w:rPr>
+          <w:rFonts w:ascii="Poppins" w:cs="Poppins" w:eastAsia="Poppins" w:hAnsi="Poppins"/>
           <w:b w:val="1"/>
           <w:sz w:val="36"/>
           <w:szCs w:val="36"/>
@@ -22,12 +24,18 @@
       </w:r>
       <w:r>
         <w:rPr>
+          <w:rFonts w:ascii="Poppins" w:cs="Poppins" w:eastAsia="Poppins" w:hAnsi="Poppins"/>
           <w:b w:val="1"/>
           <w:sz w:val="36"/>
           <w:szCs w:val="36"/>
           <w:rtl w:val="0"/>
         </w:rPr>
-        <w:t xml:space="preserve">rittney L. Galloway </w:t>
+        <w:t xml:space="preserve">rittney Galloway </w:t>
+      </w:r>
+      <w:r>
+        <w:rPr>
+          <w:rtl w:val="0"/>
+        </w:rPr>
       </w:r>
     </w:p>
     <w:p>
@@ -35,20 +43,20 @@
         <w:spacing w:line="240" w:lineRule="auto"/>
         <w:jc w:val="center"/>
         <w:rPr>
-          <w:rFonts w:ascii="Tahoma" w:cs="Tahoma" w:eastAsia="Tahoma" w:hAnsi="Tahoma"/>
+          <w:rFonts w:ascii="Poppins" w:cs="Poppins" w:eastAsia="Poppins" w:hAnsi="Poppins"/>
           <w:color w:val="4a86e8"/>
         </w:rPr>
       </w:pPr>
       <w:r>
         <w:rPr>
-          <w:rFonts w:ascii="Tahoma" w:cs="Tahoma" w:eastAsia="Tahoma" w:hAnsi="Tahoma"/>
+          <w:rFonts w:ascii="Poppins" w:cs="Poppins" w:eastAsia="Poppins" w:hAnsi="Poppins"/>
           <w:rtl w:val="0"/>
         </w:rPr>
         <w:t xml:space="preserve">Phone:</w:t>
       </w:r>
       <w:r>
         <w:rPr>
-          <w:rFonts w:ascii="Tahoma" w:cs="Tahoma" w:eastAsia="Tahoma" w:hAnsi="Tahoma"/>
+          <w:rFonts w:ascii="Poppins" w:cs="Poppins" w:eastAsia="Poppins" w:hAnsi="Poppins"/>
           <w:color w:val="1f497d"/>
           <w:rtl w:val="0"/>
         </w:rPr>
@@ -56,13 +64,14 @@
       </w:r>
       <w:r>
         <w:rPr>
+          <w:rFonts w:ascii="Poppins" w:cs="Poppins" w:eastAsia="Poppins" w:hAnsi="Poppins"/>
           <w:rtl w:val="0"/>
         </w:rPr>
         <w:t xml:space="preserve">708.522.9879</w:t>
       </w:r>
       <w:r>
         <w:rPr>
-          <w:rFonts w:ascii="Tahoma" w:cs="Tahoma" w:eastAsia="Tahoma" w:hAnsi="Tahoma"/>
+          <w:rFonts w:ascii="Poppins" w:cs="Poppins" w:eastAsia="Poppins" w:hAnsi="Poppins"/>
           <w:color w:val="4a86e8"/>
           <w:rtl w:val="0"/>
         </w:rPr>
@@ -70,14 +79,14 @@
       </w:r>
       <w:r>
         <w:rPr>
-          <w:rFonts w:ascii="Tahoma" w:cs="Tahoma" w:eastAsia="Tahoma" w:hAnsi="Tahoma"/>
+          <w:rFonts w:ascii="Poppins" w:cs="Poppins" w:eastAsia="Poppins" w:hAnsi="Poppins"/>
           <w:rtl w:val="0"/>
         </w:rPr>
         <w:t xml:space="preserve">|</w:t>
       </w:r>
       <w:r>
         <w:rPr>
-          <w:rFonts w:ascii="Tahoma" w:cs="Tahoma" w:eastAsia="Tahoma" w:hAnsi="Tahoma"/>
+          <w:rFonts w:ascii="Poppins" w:cs="Poppins" w:eastAsia="Poppins" w:hAnsi="Poppins"/>
           <w:color w:val="1f497d"/>
           <w:rtl w:val="0"/>
         </w:rPr>
@@ -85,7 +94,7 @@
       </w:r>
       <w:r>
         <w:rPr>
-          <w:rFonts w:ascii="Tahoma" w:cs="Tahoma" w:eastAsia="Tahoma" w:hAnsi="Tahoma"/>
+          <w:rFonts w:ascii="Poppins" w:cs="Poppins" w:eastAsia="Poppins" w:hAnsi="Poppins"/>
           <w:rtl w:val="0"/>
         </w:rPr>
         <w:t xml:space="preserve">Email: </w:t>
@@ -93,6 +102,7 @@
       <w:hyperlink r:id="rId6">
         <w:r>
           <w:rPr>
+            <w:rFonts w:ascii="Poppins" w:cs="Poppins" w:eastAsia="Poppins" w:hAnsi="Poppins"/>
             <w:color w:val="1155cc"/>
             <w:u w:val="single"/>
             <w:rtl w:val="0"/>
@@ -102,7 +112,7 @@
       </w:hyperlink>
       <w:r>
         <w:rPr>
-          <w:rFonts w:ascii="Tahoma" w:cs="Tahoma" w:eastAsia="Tahoma" w:hAnsi="Tahoma"/>
+          <w:rFonts w:ascii="Poppins" w:cs="Poppins" w:eastAsia="Poppins" w:hAnsi="Poppins"/>
           <w:color w:val="4a86e8"/>
           <w:rtl w:val="0"/>
         </w:rPr>
@@ -110,14 +120,14 @@
       </w:r>
       <w:r>
         <w:rPr>
-          <w:rFonts w:ascii="Tahoma" w:cs="Tahoma" w:eastAsia="Tahoma" w:hAnsi="Tahoma"/>
+          <w:rFonts w:ascii="Poppins" w:cs="Poppins" w:eastAsia="Poppins" w:hAnsi="Poppins"/>
           <w:rtl w:val="0"/>
         </w:rPr>
         <w:t xml:space="preserve">|</w:t>
       </w:r>
       <w:r>
         <w:rPr>
-          <w:rFonts w:ascii="Tahoma" w:cs="Tahoma" w:eastAsia="Tahoma" w:hAnsi="Tahoma"/>
+          <w:rFonts w:ascii="Poppins" w:cs="Poppins" w:eastAsia="Poppins" w:hAnsi="Poppins"/>
           <w:color w:val="4a86e8"/>
           <w:rtl w:val="0"/>
         </w:rPr>
@@ -125,6 +135,7 @@
       </w:r>
       <w:r>
         <w:rPr>
+          <w:rFonts w:ascii="Poppins" w:cs="Poppins" w:eastAsia="Poppins" w:hAnsi="Poppins"/>
           <w:rtl w:val="0"/>
         </w:rPr>
         <w:t xml:space="preserve">Evanston, IL, 60202</w:t>
@@ -140,20 +151,20 @@
         <w:spacing w:line="240" w:lineRule="auto"/>
         <w:jc w:val="center"/>
         <w:rPr>
-          <w:rFonts w:ascii="Tahoma" w:cs="Tahoma" w:eastAsia="Tahoma" w:hAnsi="Tahoma"/>
+          <w:rFonts w:ascii="Poppins" w:cs="Poppins" w:eastAsia="Poppins" w:hAnsi="Poppins"/>
           <w:color w:val="4a86e8"/>
         </w:rPr>
       </w:pPr>
       <w:r>
         <w:rPr>
-          <w:rFonts w:ascii="Tahoma" w:cs="Tahoma" w:eastAsia="Tahoma" w:hAnsi="Tahoma"/>
+          <w:rFonts w:ascii="Poppins" w:cs="Poppins" w:eastAsia="Poppins" w:hAnsi="Poppins"/>
           <w:rtl w:val="0"/>
         </w:rPr>
         <w:t xml:space="preserve">LinkedIn</w:t>
       </w:r>
       <w:r>
         <w:rPr>
-          <w:rFonts w:ascii="Tahoma" w:cs="Tahoma" w:eastAsia="Tahoma" w:hAnsi="Tahoma"/>
+          <w:rFonts w:ascii="Poppins" w:cs="Poppins" w:eastAsia="Poppins" w:hAnsi="Poppins"/>
           <w:rtl w:val="0"/>
         </w:rPr>
         <w:t xml:space="preserve">: </w:t>
@@ -161,6 +172,7 @@
       <w:hyperlink r:id="rId7">
         <w:r>
           <w:rPr>
+            <w:rFonts w:ascii="Poppins" w:cs="Poppins" w:eastAsia="Poppins" w:hAnsi="Poppins"/>
             <w:color w:val="1155cc"/>
             <w:u w:val="single"/>
             <w:rtl w:val="0"/>
@@ -170,7 +182,7 @@
       </w:hyperlink>
       <w:r>
         <w:rPr>
-          <w:rFonts w:ascii="Tahoma" w:cs="Tahoma" w:eastAsia="Tahoma" w:hAnsi="Tahoma"/>
+          <w:rFonts w:ascii="Poppins" w:cs="Poppins" w:eastAsia="Poppins" w:hAnsi="Poppins"/>
           <w:color w:val="4a86e8"/>
           <w:rtl w:val="0"/>
         </w:rPr>
@@ -178,21 +190,21 @@
       </w:r>
       <w:r>
         <w:rPr>
-          <w:rFonts w:ascii="Tahoma" w:cs="Tahoma" w:eastAsia="Tahoma" w:hAnsi="Tahoma"/>
+          <w:rFonts w:ascii="Poppins" w:cs="Poppins" w:eastAsia="Poppins" w:hAnsi="Poppins"/>
           <w:rtl w:val="0"/>
         </w:rPr>
         <w:t xml:space="preserve">| </w:t>
       </w:r>
       <w:r>
         <w:rPr>
-          <w:rFonts w:ascii="Tahoma" w:cs="Tahoma" w:eastAsia="Tahoma" w:hAnsi="Tahoma"/>
+          <w:rFonts w:ascii="Poppins" w:cs="Poppins" w:eastAsia="Poppins" w:hAnsi="Poppins"/>
           <w:rtl w:val="0"/>
         </w:rPr>
         <w:t xml:space="preserve">Github</w:t>
       </w:r>
       <w:r>
         <w:rPr>
-          <w:rFonts w:ascii="Tahoma" w:cs="Tahoma" w:eastAsia="Tahoma" w:hAnsi="Tahoma"/>
+          <w:rFonts w:ascii="Poppins" w:cs="Poppins" w:eastAsia="Poppins" w:hAnsi="Poppins"/>
           <w:rtl w:val="0"/>
         </w:rPr>
         <w:t xml:space="preserve">: </w:t>
@@ -200,6 +212,7 @@
       <w:hyperlink r:id="rId8">
         <w:r>
           <w:rPr>
+            <w:rFonts w:ascii="Poppins" w:cs="Poppins" w:eastAsia="Poppins" w:hAnsi="Poppins"/>
             <w:color w:val="1155cc"/>
             <w:u w:val="single"/>
             <w:rtl w:val="0"/>
@@ -209,7 +222,7 @@
       </w:hyperlink>
       <w:r>
         <w:rPr>
-          <w:rFonts w:ascii="Tahoma" w:cs="Tahoma" w:eastAsia="Tahoma" w:hAnsi="Tahoma"/>
+          <w:rFonts w:ascii="Poppins" w:cs="Poppins" w:eastAsia="Poppins" w:hAnsi="Poppins"/>
           <w:color w:val="4a86e8"/>
           <w:rtl w:val="0"/>
         </w:rPr>
@@ -221,20 +234,20 @@
         <w:spacing w:line="240" w:lineRule="auto"/>
         <w:jc w:val="center"/>
         <w:rPr>
-          <w:rFonts w:ascii="Tahoma" w:cs="Tahoma" w:eastAsia="Tahoma" w:hAnsi="Tahoma"/>
+          <w:rFonts w:ascii="Poppins" w:cs="Poppins" w:eastAsia="Poppins" w:hAnsi="Poppins"/>
           <w:color w:val="4a86e8"/>
         </w:rPr>
       </w:pPr>
       <w:r>
         <w:rPr>
-          <w:rFonts w:ascii="Tahoma" w:cs="Tahoma" w:eastAsia="Tahoma" w:hAnsi="Tahoma"/>
+          <w:rFonts w:ascii="Poppins" w:cs="Poppins" w:eastAsia="Poppins" w:hAnsi="Poppins"/>
           <w:rtl w:val="0"/>
         </w:rPr>
         <w:t xml:space="preserve">Portfolio:</w:t>
       </w:r>
       <w:r>
         <w:rPr>
-          <w:rFonts w:ascii="Tahoma" w:cs="Tahoma" w:eastAsia="Tahoma" w:hAnsi="Tahoma"/>
+          <w:rFonts w:ascii="Poppins" w:cs="Poppins" w:eastAsia="Poppins" w:hAnsi="Poppins"/>
           <w:color w:val="4a86e8"/>
           <w:rtl w:val="0"/>
         </w:rPr>
@@ -243,6 +256,7 @@
       <w:hyperlink r:id="rId9">
         <w:r>
           <w:rPr>
+            <w:rFonts w:ascii="Poppins" w:cs="Poppins" w:eastAsia="Poppins" w:hAnsi="Poppins"/>
             <w:color w:val="1155cc"/>
             <w:u w:val="single"/>
             <w:rtl w:val="0"/>
@@ -258,7 +272,9 @@
     </w:p>
     <w:p>
       <w:pPr>
-        <w:rPr>
+        <w:jc w:val="both"/>
+        <w:rPr>
+          <w:rFonts w:ascii="Poppins" w:cs="Poppins" w:eastAsia="Poppins" w:hAnsi="Poppins"/>
           <w:sz w:val="21"/>
           <w:szCs w:val="21"/>
         </w:rPr>
@@ -273,12 +289,18 @@
       <w:pPr>
         <w:jc w:val="center"/>
         <w:rPr>
-          <w:b w:val="1"/>
-        </w:rPr>
-      </w:pPr>
-      <w:r>
-        <w:rPr>
-          <w:b w:val="1"/>
+          <w:rFonts w:ascii="Poppins" w:cs="Poppins" w:eastAsia="Poppins" w:hAnsi="Poppins"/>
+          <w:b w:val="1"/>
+          <w:sz w:val="21"/>
+          <w:szCs w:val="21"/>
+        </w:rPr>
+      </w:pPr>
+      <w:r>
+        <w:rPr>
+          <w:rFonts w:ascii="Poppins" w:cs="Poppins" w:eastAsia="Poppins" w:hAnsi="Poppins"/>
+          <w:b w:val="1"/>
+          <w:sz w:val="21"/>
+          <w:szCs w:val="21"/>
           <w:rtl w:val="0"/>
         </w:rPr>
         <w:t xml:space="preserve">Summary</w:t>
@@ -286,23 +308,43 @@
     </w:p>
     <w:p>
       <w:pPr>
-        <w:rPr>
-          <w:sz w:val="21"/>
-          <w:szCs w:val="21"/>
-        </w:rPr>
-      </w:pPr>
-      <w:r>
-        <w:rPr>
-          <w:sz w:val="21"/>
-          <w:szCs w:val="21"/>
-          <w:rtl w:val="0"/>
-        </w:rPr>
-        <w:t xml:space="preserve">Web Developer with a background in animation and fine arts. Known for clean and clear code as well as problem-solving abilities. Passionate about creating a great user experience through responsive, mobile-friendly and intuitive design and clear branding.</w:t>
-      </w:r>
-    </w:p>
-    <w:p>
-      <w:pPr>
-        <w:rPr>
+        <w:jc w:val="both"/>
+        <w:rPr>
+          <w:rFonts w:ascii="Poppins" w:cs="Poppins" w:eastAsia="Poppins" w:hAnsi="Poppins"/>
+          <w:sz w:val="21"/>
+          <w:szCs w:val="21"/>
+        </w:rPr>
+      </w:pPr>
+      <w:r>
+        <w:rPr>
+          <w:rtl w:val="0"/>
+        </w:rPr>
+      </w:r>
+    </w:p>
+    <w:p>
+      <w:pPr>
+        <w:jc w:val="both"/>
+        <w:rPr>
+          <w:rFonts w:ascii="Poppins" w:cs="Poppins" w:eastAsia="Poppins" w:hAnsi="Poppins"/>
+          <w:sz w:val="21"/>
+          <w:szCs w:val="21"/>
+        </w:rPr>
+      </w:pPr>
+      <w:r>
+        <w:rPr>
+          <w:rFonts w:ascii="Poppins" w:cs="Poppins" w:eastAsia="Poppins" w:hAnsi="Poppins"/>
+          <w:sz w:val="21"/>
+          <w:szCs w:val="21"/>
+          <w:rtl w:val="0"/>
+        </w:rPr>
+        <w:t xml:space="preserve">Full Stack MERN Developer with a background in animation and fine arts. Known for clean and clear code as well as problem-solving abilities. Passionate about creating a great user experience through responsive, mobile-friendly and intuitive design and clear branding.</w:t>
+      </w:r>
+    </w:p>
+    <w:p>
+      <w:pPr>
+        <w:jc w:val="both"/>
+        <w:rPr>
+          <w:rFonts w:ascii="Poppins" w:cs="Poppins" w:eastAsia="Poppins" w:hAnsi="Poppins"/>
           <w:sz w:val="21"/>
           <w:szCs w:val="21"/>
         </w:rPr>
@@ -317,11 +359,13 @@
       <w:pPr>
         <w:jc w:val="center"/>
         <w:rPr>
-          <w:b w:val="1"/>
-        </w:rPr>
-      </w:pPr>
-      <w:r>
-        <w:rPr>
+          <w:rFonts w:ascii="Poppins" w:cs="Poppins" w:eastAsia="Poppins" w:hAnsi="Poppins"/>
+          <w:b w:val="1"/>
+        </w:rPr>
+      </w:pPr>
+      <w:r>
+        <w:rPr>
+          <w:rFonts w:ascii="Poppins" w:cs="Poppins" w:eastAsia="Poppins" w:hAnsi="Poppins"/>
           <w:b w:val="1"/>
           <w:rtl w:val="0"/>
         </w:rPr>
@@ -330,13 +374,30 @@
     </w:p>
     <w:p>
       <w:pPr>
-        <w:rPr>
-          <w:sz w:val="21"/>
-          <w:szCs w:val="21"/>
-        </w:rPr>
-      </w:pPr>
-      <w:r>
-        <w:rPr>
+        <w:jc w:val="center"/>
+        <w:rPr>
+          <w:rFonts w:ascii="Poppins" w:cs="Poppins" w:eastAsia="Poppins" w:hAnsi="Poppins"/>
+          <w:b w:val="1"/>
+        </w:rPr>
+      </w:pPr>
+      <w:r>
+        <w:rPr>
+          <w:rtl w:val="0"/>
+        </w:rPr>
+      </w:r>
+    </w:p>
+    <w:p>
+      <w:pPr>
+        <w:jc w:val="both"/>
+        <w:rPr>
+          <w:rFonts w:ascii="Poppins" w:cs="Poppins" w:eastAsia="Poppins" w:hAnsi="Poppins"/>
+          <w:sz w:val="21"/>
+          <w:szCs w:val="21"/>
+        </w:rPr>
+      </w:pPr>
+      <w:r>
+        <w:rPr>
+          <w:rFonts w:ascii="Poppins" w:cs="Poppins" w:eastAsia="Poppins" w:hAnsi="Poppins"/>
           <w:b w:val="1"/>
           <w:sz w:val="21"/>
           <w:szCs w:val="21"/>
@@ -346,65 +407,56 @@
       </w:r>
       <w:r>
         <w:rPr>
-          <w:sz w:val="21"/>
-          <w:szCs w:val="21"/>
-          <w:rtl w:val="0"/>
-        </w:rPr>
-        <w:t xml:space="preserve">HTML, CSS, JavaScript, Bootstrap, Bulma.io, </w:t>
-      </w:r>
-      <w:r>
-        <w:rPr>
-          <w:sz w:val="21"/>
-          <w:szCs w:val="21"/>
-          <w:rtl w:val="0"/>
-        </w:rPr>
-        <w:t xml:space="preserve">Materialize</w:t>
-      </w:r>
-      <w:r>
-        <w:rPr>
-          <w:sz w:val="21"/>
-          <w:szCs w:val="21"/>
-          <w:rtl w:val="0"/>
-        </w:rPr>
-        <w:t xml:space="preserve">, Handelbars.js, Node.js, SQL, Express, Mongoose </w:t>
-      </w:r>
-    </w:p>
-    <w:p>
-      <w:pPr>
-        <w:rPr>
-          <w:sz w:val="21"/>
-          <w:szCs w:val="21"/>
-        </w:rPr>
-      </w:pPr>
-      <w:r>
-        <w:rPr>
-          <w:b w:val="1"/>
-          <w:sz w:val="21"/>
-          <w:szCs w:val="21"/>
-          <w:rtl w:val="0"/>
-        </w:rPr>
-        <w:t xml:space="preserve">Applications: </w:t>
-      </w:r>
-      <w:r>
-        <w:rPr>
-          <w:sz w:val="21"/>
-          <w:szCs w:val="21"/>
-          <w:rtl w:val="0"/>
-        </w:rPr>
-        <w:t xml:space="preserve">Visual Code, Git, Github, Firebase, NPM, MySQL, MongoDB</w:t>
+          <w:rFonts w:ascii="Poppins" w:cs="Poppins" w:eastAsia="Poppins" w:hAnsi="Poppins"/>
+          <w:sz w:val="21"/>
+          <w:szCs w:val="21"/>
+          <w:rtl w:val="0"/>
+        </w:rPr>
+        <w:t xml:space="preserve">HTML, CSS, JavaScript, NodeJS, SQL</w:t>
+      </w:r>
+    </w:p>
+    <w:p>
+      <w:pPr>
+        <w:jc w:val="both"/>
+        <w:rPr>
+          <w:rFonts w:ascii="Poppins" w:cs="Poppins" w:eastAsia="Poppins" w:hAnsi="Poppins"/>
+          <w:sz w:val="21"/>
+          <w:szCs w:val="21"/>
+        </w:rPr>
+      </w:pPr>
+      <w:r>
+        <w:rPr>
+          <w:rFonts w:ascii="Poppins" w:cs="Poppins" w:eastAsia="Poppins" w:hAnsi="Poppins"/>
+          <w:b w:val="1"/>
+          <w:sz w:val="21"/>
+          <w:szCs w:val="21"/>
+          <w:rtl w:val="0"/>
+        </w:rPr>
+        <w:t xml:space="preserve">Frameworks/Libraries: </w:t>
+      </w:r>
+      <w:r>
+        <w:rPr>
+          <w:rFonts w:ascii="Poppins" w:cs="Poppins" w:eastAsia="Poppins" w:hAnsi="Poppins"/>
+          <w:sz w:val="21"/>
+          <w:szCs w:val="21"/>
+          <w:rtl w:val="0"/>
+        </w:rPr>
+        <w:t xml:space="preserve">React, SASS, Bootstrap, Bulma.io, Materialize, Handelbars.js, Express, Mongoose, Firebase, MySQL, MongoDB</w:t>
       </w:r>
     </w:p>
     <w:p>
       <w:pPr>
         <w:jc w:val="center"/>
         <w:rPr>
-          <w:b w:val="1"/>
-          <w:sz w:val="21"/>
-          <w:szCs w:val="21"/>
-        </w:rPr>
-      </w:pPr>
-      <w:r>
-        <w:rPr>
+          <w:rFonts w:ascii="Poppins" w:cs="Poppins" w:eastAsia="Poppins" w:hAnsi="Poppins"/>
+          <w:b w:val="1"/>
+          <w:sz w:val="21"/>
+          <w:szCs w:val="21"/>
+        </w:rPr>
+      </w:pPr>
+      <w:r>
+        <w:rPr>
+          <w:rFonts w:ascii="Poppins" w:cs="Poppins" w:eastAsia="Poppins" w:hAnsi="Poppins"/>
           <w:b w:val="1"/>
           <w:sz w:val="21"/>
           <w:szCs w:val="21"/>
@@ -420,7 +472,25 @@
     </w:p>
     <w:p>
       <w:pPr>
-        <w:rPr>
+        <w:jc w:val="center"/>
+        <w:rPr>
+          <w:rFonts w:ascii="Poppins" w:cs="Poppins" w:eastAsia="Poppins" w:hAnsi="Poppins"/>
+          <w:b w:val="1"/>
+          <w:sz w:val="21"/>
+          <w:szCs w:val="21"/>
+        </w:rPr>
+      </w:pPr>
+      <w:r>
+        <w:rPr>
+          <w:rtl w:val="0"/>
+        </w:rPr>
+      </w:r>
+    </w:p>
+    <w:p>
+      <w:pPr>
+        <w:jc w:val="both"/>
+        <w:rPr>
+          <w:rFonts w:ascii="Poppins" w:cs="Poppins" w:eastAsia="Poppins" w:hAnsi="Poppins"/>
           <w:i w:val="1"/>
           <w:sz w:val="21"/>
           <w:szCs w:val="21"/>
@@ -428,6 +498,7 @@
       </w:pPr>
       <w:r>
         <w:rPr>
+          <w:rFonts w:ascii="Poppins" w:cs="Poppins" w:eastAsia="Poppins" w:hAnsi="Poppins"/>
           <w:b w:val="1"/>
           <w:sz w:val="21"/>
           <w:szCs w:val="21"/>
@@ -437,26 +508,200 @@
       </w:r>
       <w:r>
         <w:rPr>
-          <w:sz w:val="21"/>
-          <w:szCs w:val="21"/>
-          <w:rtl w:val="0"/>
-        </w:rPr>
-        <w:t xml:space="preserve">|</w:t>
+          <w:rFonts w:ascii="Poppins" w:cs="Poppins" w:eastAsia="Poppins" w:hAnsi="Poppins"/>
+          <w:sz w:val="21"/>
+          <w:szCs w:val="21"/>
+          <w:rtl w:val="0"/>
+        </w:rPr>
+        <w:t xml:space="preserve">| GitHub</w:t>
+      </w:r>
+      <w:r>
+        <w:rPr>
+          <w:rFonts w:ascii="Poppins" w:cs="Poppins" w:eastAsia="Poppins" w:hAnsi="Poppins"/>
+          <w:b w:val="1"/>
+          <w:sz w:val="21"/>
+          <w:szCs w:val="21"/>
+          <w:rtl w:val="0"/>
+        </w:rPr>
+        <w:t xml:space="preserve"> </w:t>
+      </w:r>
+      <w:r>
+        <w:rPr>
+          <w:rFonts w:ascii="Poppins" w:cs="Poppins" w:eastAsia="Poppins" w:hAnsi="Poppins"/>
+          <w:sz w:val="21"/>
+          <w:szCs w:val="21"/>
+          <w:rtl w:val="0"/>
+        </w:rPr>
+        <w:t xml:space="preserve">| </w:t>
       </w:r>
       <w:hyperlink r:id="rId10">
         <w:r>
           <w:rPr>
+            <w:rFonts w:ascii="Poppins" w:cs="Poppins" w:eastAsia="Poppins" w:hAnsi="Poppins"/>
             <w:color w:val="1155cc"/>
             <w:sz w:val="21"/>
             <w:szCs w:val="21"/>
             <w:u w:val="single"/>
             <w:rtl w:val="0"/>
           </w:rPr>
-          <w:t xml:space="preserve">GitHub</w:t>
+          <w:t xml:space="preserve">https://github.com/brittgalloway/SpaceChasers</w:t>
         </w:r>
       </w:hyperlink>
       <w:r>
         <w:rPr>
+          <w:rFonts w:ascii="Poppins" w:cs="Poppins" w:eastAsia="Poppins" w:hAnsi="Poppins"/>
+          <w:sz w:val="21"/>
+          <w:szCs w:val="21"/>
+          <w:rtl w:val="0"/>
+        </w:rPr>
+        <w:t xml:space="preserve"> | </w:t>
+      </w:r>
+      <w:r>
+        <w:rPr>
+          <w:rFonts w:ascii="Poppins" w:cs="Poppins" w:eastAsia="Poppins" w:hAnsi="Poppins"/>
+          <w:i w:val="1"/>
+          <w:sz w:val="21"/>
+          <w:szCs w:val="21"/>
+          <w:rtl w:val="0"/>
+        </w:rPr>
+        <w:t xml:space="preserve">Lead UI Design</w:t>
+      </w:r>
+    </w:p>
+    <w:p>
+      <w:pPr>
+        <w:jc w:val="both"/>
+        <w:rPr>
+          <w:rFonts w:ascii="Poppins" w:cs="Poppins" w:eastAsia="Poppins" w:hAnsi="Poppins"/>
+          <w:sz w:val="21"/>
+          <w:szCs w:val="21"/>
+        </w:rPr>
+      </w:pPr>
+      <w:r>
+        <w:rPr>
+          <w:rFonts w:ascii="Poppins" w:cs="Poppins" w:eastAsia="Poppins" w:hAnsi="Poppins"/>
+          <w:sz w:val="21"/>
+          <w:szCs w:val="21"/>
+          <w:rtl w:val="0"/>
+        </w:rPr>
+        <w:t xml:space="preserve">Space Chasers is a web application that allows users in the USA to quickly know if they are able to find and view an Aurora. </w:t>
+      </w:r>
+    </w:p>
+    <w:p>
+      <w:pPr>
+        <w:numPr>
+          <w:ilvl w:val="0"/>
+          <w:numId w:val="2"/>
+        </w:numPr>
+        <w:ind w:left="720" w:hanging="360"/>
+        <w:jc w:val="both"/>
+        <w:rPr>
+          <w:rFonts w:ascii="Poppins" w:cs="Poppins" w:eastAsia="Poppins" w:hAnsi="Poppins"/>
+          <w:sz w:val="21"/>
+          <w:szCs w:val="21"/>
+        </w:rPr>
+      </w:pPr>
+      <w:r>
+        <w:rPr>
+          <w:rFonts w:ascii="Poppins" w:cs="Poppins" w:eastAsia="Poppins" w:hAnsi="Poppins"/>
+          <w:sz w:val="21"/>
+          <w:szCs w:val="21"/>
+          <w:rtl w:val="0"/>
+        </w:rPr>
+        <w:t xml:space="preserve">Designed application infrastructure, application and Mobile Responsiveness </w:t>
+      </w:r>
+    </w:p>
+    <w:p>
+      <w:pPr>
+        <w:numPr>
+          <w:ilvl w:val="0"/>
+          <w:numId w:val="2"/>
+        </w:numPr>
+        <w:ind w:left="720" w:hanging="360"/>
+        <w:jc w:val="both"/>
+        <w:rPr>
+          <w:rFonts w:ascii="Poppins" w:cs="Poppins" w:eastAsia="Poppins" w:hAnsi="Poppins"/>
+          <w:sz w:val="21"/>
+          <w:szCs w:val="21"/>
+        </w:rPr>
+      </w:pPr>
+      <w:r>
+        <w:rPr>
+          <w:rFonts w:ascii="Poppins" w:cs="Poppins" w:eastAsia="Poppins" w:hAnsi="Poppins"/>
+          <w:sz w:val="21"/>
+          <w:szCs w:val="21"/>
+          <w:rtl w:val="0"/>
+        </w:rPr>
+        <w:t xml:space="preserve">Technologies/Skills used: HTML, CSS, Materialize UI Framework, Firebase</w:t>
+      </w:r>
+    </w:p>
+    <w:p>
+      <w:pPr>
+        <w:ind w:left="720" w:firstLine="0"/>
+        <w:jc w:val="both"/>
+        <w:rPr>
+          <w:rFonts w:ascii="Poppins" w:cs="Poppins" w:eastAsia="Poppins" w:hAnsi="Poppins"/>
+          <w:sz w:val="21"/>
+          <w:szCs w:val="21"/>
+        </w:rPr>
+      </w:pPr>
+      <w:r>
+        <w:rPr>
+          <w:rtl w:val="0"/>
+        </w:rPr>
+      </w:r>
+    </w:p>
+    <w:p>
+      <w:pPr>
+        <w:jc w:val="both"/>
+        <w:rPr>
+          <w:rFonts w:ascii="Poppins" w:cs="Poppins" w:eastAsia="Poppins" w:hAnsi="Poppins"/>
+          <w:i w:val="1"/>
+          <w:sz w:val="21"/>
+          <w:szCs w:val="21"/>
+        </w:rPr>
+      </w:pPr>
+      <w:r>
+        <w:rPr>
+          <w:rFonts w:ascii="Poppins" w:cs="Poppins" w:eastAsia="Poppins" w:hAnsi="Poppins"/>
+          <w:b w:val="1"/>
+          <w:sz w:val="21"/>
+          <w:szCs w:val="21"/>
+          <w:shd w:fill="fafafa" w:val="clear"/>
+          <w:rtl w:val="0"/>
+        </w:rPr>
+        <w:t xml:space="preserve">Swiftly</w:t>
+      </w:r>
+      <w:r>
+        <w:rPr>
+          <w:rFonts w:ascii="Poppins" w:cs="Poppins" w:eastAsia="Poppins" w:hAnsi="Poppins"/>
+          <w:b w:val="1"/>
+          <w:sz w:val="21"/>
+          <w:szCs w:val="21"/>
+          <w:rtl w:val="0"/>
+        </w:rPr>
+        <w:t xml:space="preserve"> </w:t>
+      </w:r>
+      <w:r>
+        <w:rPr>
+          <w:rFonts w:ascii="Poppins" w:cs="Poppins" w:eastAsia="Poppins" w:hAnsi="Poppins"/>
+          <w:sz w:val="21"/>
+          <w:szCs w:val="21"/>
+          <w:rtl w:val="0"/>
+        </w:rPr>
+        <w:t xml:space="preserve">| </w:t>
+      </w:r>
+      <w:r>
+        <w:rPr>
+          <w:rFonts w:ascii="Poppins" w:cs="Poppins" w:eastAsia="Poppins" w:hAnsi="Poppins"/>
+          <w:sz w:val="21"/>
+          <w:szCs w:val="21"/>
+          <w:rtl w:val="0"/>
+        </w:rPr>
+        <w:t xml:space="preserve">GitHub</w:t>
+      </w:r>
+      <w:r>
+        <w:rPr>
+          <w:rFonts w:ascii="Poppins" w:cs="Poppins" w:eastAsia="Poppins" w:hAnsi="Poppins"/>
           <w:sz w:val="21"/>
           <w:szCs w:val="21"/>
           <w:rtl w:val="0"/>
@@ -466,33 +711,29 @@
       <w:hyperlink r:id="rId11">
         <w:r>
           <w:rPr>
+            <w:rFonts w:ascii="Poppins" w:cs="Poppins" w:eastAsia="Poppins" w:hAnsi="Poppins"/>
             <w:color w:val="1155cc"/>
             <w:sz w:val="21"/>
             <w:szCs w:val="21"/>
             <w:u w:val="single"/>
             <w:rtl w:val="0"/>
           </w:rPr>
-          <w:t xml:space="preserve">Site</w:t>
+          <w:t xml:space="preserve">https://github.com/brittgalloway/fashionapp</w:t>
         </w:r>
       </w:hyperlink>
       <w:r>
         <w:rPr>
-          <w:sz w:val="21"/>
-          <w:szCs w:val="21"/>
-          <w:rtl w:val="0"/>
-        </w:rPr>
-        <w:t xml:space="preserve"> | </w:t>
+          <w:rFonts w:ascii="Poppins" w:cs="Poppins" w:eastAsia="Poppins" w:hAnsi="Poppins"/>
+          <w:sz w:val="21"/>
+          <w:szCs w:val="21"/>
+          <w:rtl w:val="0"/>
+        </w:rPr>
         <w:tab/>
-        <w:tab/>
-        <w:tab/>
-        <w:tab/>
-        <w:tab/>
-        <w:tab/>
-        <w:tab/>
-        <w:tab/>
-      </w:r>
-      <w:r>
-        <w:rPr>
+        <w:t xml:space="preserve">| </w:t>
+      </w:r>
+      <w:r>
+        <w:rPr>
+          <w:rFonts w:ascii="Poppins" w:cs="Poppins" w:eastAsia="Poppins" w:hAnsi="Poppins"/>
           <w:i w:val="1"/>
           <w:sz w:val="21"/>
           <w:szCs w:val="21"/>
@@ -503,18 +744,27 @@
     </w:p>
     <w:p>
       <w:pPr>
-        <w:rPr>
-          <w:sz w:val="21"/>
-          <w:szCs w:val="21"/>
-        </w:rPr>
-      </w:pPr>
-      <w:r>
-        <w:rPr>
-          <w:sz w:val="21"/>
-          <w:szCs w:val="21"/>
-          <w:rtl w:val="0"/>
-        </w:rPr>
-        <w:t xml:space="preserve">Space Chasers is a web application that allows users in the USA to quickly know if they are able to find and view an Aurora. </w:t>
+        <w:spacing w:after="0" w:before="0" w:line="273.6" w:lineRule="auto"/>
+        <w:jc w:val="both"/>
+        <w:rPr>
+          <w:rFonts w:ascii="Poppins" w:cs="Poppins" w:eastAsia="Poppins" w:hAnsi="Poppins"/>
+          <w:sz w:val="21"/>
+          <w:szCs w:val="21"/>
+        </w:rPr>
+      </w:pPr>
+      <w:r>
+        <w:rPr>
+          <w:rFonts w:ascii="Poppins" w:cs="Poppins" w:eastAsia="Poppins" w:hAnsi="Poppins"/>
+          <w:sz w:val="21"/>
+          <w:szCs w:val="21"/>
+          <w:rtl w:val="0"/>
+        </w:rPr>
+        <w:t xml:space="preserve">SWIFTLY is a full stack app that allows users to look through different images of shirts, pants, skirts, dresses, and shoes to create and save an outfit.</w:t>
+      </w:r>
+      <w:r>
+        <w:rPr>
+          <w:rtl w:val="0"/>
+        </w:rPr>
       </w:r>
     </w:p>
     <w:p>
@@ -523,28 +773,23 @@
           <w:ilvl w:val="0"/>
           <w:numId w:val="2"/>
         </w:numPr>
+        <w:spacing w:before="0" w:line="276" w:lineRule="auto"/>
         <w:ind w:left="720" w:hanging="360"/>
-        <w:rPr>
-          <w:sz w:val="21"/>
-          <w:szCs w:val="21"/>
-        </w:rPr>
-      </w:pPr>
-      <w:r>
-        <w:rPr>
-          <w:b w:val="1"/>
-          <w:sz w:val="21"/>
-          <w:szCs w:val="21"/>
-          <w:rtl w:val="0"/>
-        </w:rPr>
-        <w:t xml:space="preserve">Core Responsibilities</w:t>
-      </w:r>
-      <w:r>
-        <w:rPr>
-          <w:sz w:val="21"/>
-          <w:szCs w:val="21"/>
-          <w:rtl w:val="0"/>
-        </w:rPr>
-        <w:t xml:space="preserve">: UI, Mobile Responsiveness </w:t>
+        <w:jc w:val="both"/>
+        <w:rPr>
+          <w:rFonts w:ascii="Poppins" w:cs="Poppins" w:eastAsia="Poppins" w:hAnsi="Poppins"/>
+          <w:sz w:val="21"/>
+          <w:szCs w:val="21"/>
+        </w:rPr>
+      </w:pPr>
+      <w:r>
+        <w:rPr>
+          <w:rFonts w:ascii="Poppins" w:cs="Poppins" w:eastAsia="Poppins" w:hAnsi="Poppins"/>
+          <w:sz w:val="21"/>
+          <w:szCs w:val="21"/>
+          <w:rtl w:val="0"/>
+        </w:rPr>
+        <w:t xml:space="preserve">Designed application infrastructure and application </w:t>
       </w:r>
     </w:p>
     <w:p>
@@ -553,254 +798,84 @@
           <w:ilvl w:val="0"/>
           <w:numId w:val="2"/>
         </w:numPr>
+        <w:spacing w:before="0" w:lineRule="auto"/>
         <w:ind w:left="720" w:hanging="360"/>
-        <w:rPr>
-          <w:sz w:val="21"/>
-          <w:szCs w:val="21"/>
-        </w:rPr>
-      </w:pPr>
-      <w:r>
-        <w:rPr>
-          <w:b w:val="1"/>
-          <w:sz w:val="21"/>
-          <w:szCs w:val="21"/>
-          <w:rtl w:val="0"/>
-        </w:rPr>
-        <w:t xml:space="preserve">Technologies and skills used</w:t>
-      </w:r>
-      <w:r>
-        <w:rPr>
-          <w:sz w:val="21"/>
-          <w:szCs w:val="21"/>
-          <w:rtl w:val="0"/>
-        </w:rPr>
-        <w:t xml:space="preserve">: HTML, CSS, Materialize, Firebase</w:t>
-      </w:r>
-    </w:p>
-    <w:p>
-      <w:pPr>
-        <w:rPr>
-          <w:i w:val="1"/>
-          <w:sz w:val="21"/>
-          <w:szCs w:val="21"/>
-        </w:rPr>
-      </w:pPr>
-      <w:r>
-        <w:rPr>
-          <w:b w:val="1"/>
-          <w:sz w:val="21"/>
-          <w:szCs w:val="21"/>
-          <w:shd w:fill="fafafa" w:val="clear"/>
-          <w:rtl w:val="0"/>
-        </w:rPr>
-        <w:t xml:space="preserve">Swiftly</w:t>
-      </w:r>
-      <w:r>
-        <w:rPr>
-          <w:b w:val="1"/>
-          <w:sz w:val="21"/>
-          <w:szCs w:val="21"/>
-          <w:rtl w:val="0"/>
-        </w:rPr>
-        <w:t xml:space="preserve"> </w:t>
-      </w:r>
-      <w:r>
-        <w:rPr>
-          <w:sz w:val="21"/>
-          <w:szCs w:val="21"/>
-          <w:rtl w:val="0"/>
-        </w:rPr>
-        <w:t xml:space="preserve">|</w:t>
-      </w:r>
-      <w:hyperlink r:id="rId12">
-        <w:r>
-          <w:rPr>
-            <w:color w:val="1155cc"/>
-            <w:sz w:val="21"/>
-            <w:szCs w:val="21"/>
-            <w:u w:val="single"/>
-            <w:rtl w:val="0"/>
-          </w:rPr>
-          <w:t xml:space="preserve">GitHub</w:t>
-        </w:r>
-      </w:hyperlink>
-      <w:r>
-        <w:rPr>
-          <w:sz w:val="21"/>
-          <w:szCs w:val="21"/>
-          <w:rtl w:val="0"/>
-        </w:rPr>
-        <w:t xml:space="preserve"> | </w:t>
-      </w:r>
-      <w:hyperlink r:id="rId13">
-        <w:r>
-          <w:rPr>
-            <w:color w:val="1155cc"/>
-            <w:sz w:val="21"/>
-            <w:szCs w:val="21"/>
-            <w:u w:val="single"/>
-            <w:rtl w:val="0"/>
-          </w:rPr>
-          <w:t xml:space="preserve">Site</w:t>
-        </w:r>
-      </w:hyperlink>
-      <w:r>
-        <w:rPr>
-          <w:color w:val="1155cc"/>
-          <w:sz w:val="21"/>
-          <w:szCs w:val="21"/>
-          <w:rtl w:val="0"/>
-        </w:rPr>
-        <w:t xml:space="preserve"> </w:t>
-      </w:r>
-      <w:r>
-        <w:rPr>
-          <w:sz w:val="21"/>
-          <w:szCs w:val="21"/>
-          <w:rtl w:val="0"/>
-        </w:rPr>
-        <w:t xml:space="preserve">| </w:t>
-        <w:tab/>
-        <w:tab/>
-        <w:tab/>
-        <w:tab/>
-        <w:tab/>
-        <w:tab/>
-        <w:tab/>
-        <w:tab/>
-        <w:tab/>
-        <w:tab/>
-      </w:r>
-      <w:r>
-        <w:rPr>
-          <w:i w:val="1"/>
-          <w:sz w:val="21"/>
-          <w:szCs w:val="21"/>
-          <w:rtl w:val="0"/>
-        </w:rPr>
-        <w:t xml:space="preserve">Lead UI Design</w:t>
-      </w:r>
-    </w:p>
-    <w:p>
-      <w:pPr>
-        <w:spacing w:after="160" w:lineRule="auto"/>
-        <w:jc w:val="both"/>
-        <w:rPr>
-          <w:sz w:val="21"/>
-          <w:szCs w:val="21"/>
-        </w:rPr>
-      </w:pPr>
-      <w:r>
-        <w:rPr>
-          <w:sz w:val="21"/>
-          <w:szCs w:val="21"/>
-          <w:rtl w:val="0"/>
-        </w:rPr>
-        <w:t xml:space="preserve">SWIFTLY is a full stack app that allows users to look through different images of shirts, pants, skirts, dresses, and shoes to create and save an outfit.</w:t>
-      </w:r>
-      <w:r>
-        <w:rPr>
-          <w:rtl w:val="0"/>
-        </w:rPr>
-      </w:r>
-    </w:p>
-    <w:p>
-      <w:pPr>
-        <w:numPr>
-          <w:ilvl w:val="0"/>
-          <w:numId w:val="2"/>
-        </w:numPr>
-        <w:ind w:left="720" w:hanging="360"/>
-        <w:rPr>
-          <w:sz w:val="21"/>
-          <w:szCs w:val="21"/>
-        </w:rPr>
-      </w:pPr>
-      <w:r>
-        <w:rPr>
-          <w:b w:val="1"/>
-          <w:sz w:val="21"/>
-          <w:szCs w:val="21"/>
-          <w:rtl w:val="0"/>
-        </w:rPr>
-        <w:t xml:space="preserve">Core Responsibilities</w:t>
-      </w:r>
-      <w:r>
-        <w:rPr>
-          <w:sz w:val="21"/>
-          <w:szCs w:val="21"/>
-          <w:rtl w:val="0"/>
-        </w:rPr>
-        <w:t xml:space="preserve">: UI Developer, HTML Routes</w:t>
-      </w:r>
-    </w:p>
-    <w:p>
-      <w:pPr>
-        <w:numPr>
-          <w:ilvl w:val="0"/>
-          <w:numId w:val="2"/>
-        </w:numPr>
-        <w:ind w:left="720" w:hanging="360"/>
-        <w:rPr>
-          <w:sz w:val="21"/>
-          <w:szCs w:val="21"/>
-        </w:rPr>
-      </w:pPr>
-      <w:r>
-        <w:rPr>
-          <w:b w:val="1"/>
-          <w:sz w:val="21"/>
-          <w:szCs w:val="21"/>
-          <w:rtl w:val="0"/>
-        </w:rPr>
-        <w:t xml:space="preserve">Technologies and skills used</w:t>
-      </w:r>
-      <w:r>
-        <w:rPr>
-          <w:sz w:val="21"/>
-          <w:szCs w:val="21"/>
-          <w:rtl w:val="0"/>
-        </w:rPr>
-        <w:t xml:space="preserve">: NodeJs, Express, Sequelize, MySQL, Bulma UI Framework, Handlebars</w:t>
+        <w:jc w:val="both"/>
+        <w:rPr>
+          <w:rFonts w:ascii="Poppins" w:cs="Poppins" w:eastAsia="Poppins" w:hAnsi="Poppins"/>
+          <w:sz w:val="21"/>
+          <w:szCs w:val="21"/>
+        </w:rPr>
+      </w:pPr>
+      <w:r>
+        <w:rPr>
+          <w:rFonts w:ascii="Poppins" w:cs="Poppins" w:eastAsia="Poppins" w:hAnsi="Poppins"/>
+          <w:sz w:val="21"/>
+          <w:szCs w:val="21"/>
+          <w:rtl w:val="0"/>
+        </w:rPr>
+        <w:t xml:space="preserve">Technologies/Skills used:  NodeJS, Express, Sequelize, MySQL, Bulma UI Framework, HandelbarsJS </w:t>
+      </w:r>
+    </w:p>
+    <w:p>
+      <w:pPr>
+        <w:ind w:left="720" w:firstLine="0"/>
+        <w:jc w:val="both"/>
+        <w:rPr>
+          <w:rFonts w:ascii="Poppins" w:cs="Poppins" w:eastAsia="Poppins" w:hAnsi="Poppins"/>
+          <w:sz w:val="21"/>
+          <w:szCs w:val="21"/>
+        </w:rPr>
+      </w:pPr>
+      <w:r>
+        <w:rPr>
+          <w:rtl w:val="0"/>
+        </w:rPr>
       </w:r>
     </w:p>
     <w:p>
       <w:pPr>
         <w:jc w:val="center"/>
         <w:rPr>
-          <w:b w:val="1"/>
-        </w:rPr>
-      </w:pPr>
-      <w:r>
-        <w:rPr>
-          <w:rtl w:val="0"/>
-        </w:rPr>
+          <w:rFonts w:ascii="Poppins" w:cs="Poppins" w:eastAsia="Poppins" w:hAnsi="Poppins"/>
+          <w:b w:val="1"/>
+        </w:rPr>
+      </w:pPr>
+      <w:r>
+        <w:rPr>
+          <w:rFonts w:ascii="Poppins" w:cs="Poppins" w:eastAsia="Poppins" w:hAnsi="Poppins"/>
+          <w:b w:val="1"/>
+          <w:rtl w:val="0"/>
+        </w:rPr>
+        <w:t xml:space="preserve">Experience</w:t>
       </w:r>
     </w:p>
     <w:p>
       <w:pPr>
         <w:jc w:val="center"/>
         <w:rPr>
-          <w:b w:val="1"/>
-        </w:rPr>
-      </w:pPr>
-      <w:r>
-        <w:rPr>
-          <w:b w:val="1"/>
-          <w:rtl w:val="0"/>
-        </w:rPr>
-        <w:t xml:space="preserve">Experience</w:t>
-      </w:r>
-    </w:p>
-    <w:p>
-      <w:pPr>
-        <w:rPr>
-          <w:sz w:val="21"/>
-          <w:szCs w:val="21"/>
-        </w:rPr>
-      </w:pPr>
-      <w:r>
-        <w:rPr>
+          <w:rFonts w:ascii="Poppins" w:cs="Poppins" w:eastAsia="Poppins" w:hAnsi="Poppins"/>
+          <w:b w:val="1"/>
+        </w:rPr>
+      </w:pPr>
+      <w:r>
+        <w:rPr>
+          <w:rtl w:val="0"/>
+        </w:rPr>
+      </w:r>
+    </w:p>
+    <w:p>
+      <w:pPr>
+        <w:jc w:val="both"/>
+        <w:rPr>
+          <w:rFonts w:ascii="Poppins" w:cs="Poppins" w:eastAsia="Poppins" w:hAnsi="Poppins"/>
+          <w:sz w:val="21"/>
+          <w:szCs w:val="21"/>
+        </w:rPr>
+      </w:pPr>
+      <w:r>
+        <w:rPr>
+          <w:rFonts w:ascii="Poppins" w:cs="Poppins" w:eastAsia="Poppins" w:hAnsi="Poppins"/>
           <w:b w:val="1"/>
           <w:sz w:val="21"/>
           <w:szCs w:val="21"/>
@@ -810,33 +885,121 @@
       </w:r>
       <w:r>
         <w:rPr>
+          <w:rFonts w:ascii="Poppins" w:cs="Poppins" w:eastAsia="Poppins" w:hAnsi="Poppins"/>
           <w:sz w:val="21"/>
           <w:szCs w:val="21"/>
           <w:rtl w:val="0"/>
         </w:rPr>
         <w:t xml:space="preserve">  </w:t>
         <w:tab/>
-        <w:t xml:space="preserve">2016 - Present</w:t>
-      </w:r>
-    </w:p>
-    <w:p>
-      <w:pPr>
-        <w:rPr>
-          <w:sz w:val="21"/>
-          <w:szCs w:val="21"/>
-        </w:rPr>
-      </w:pPr>
-      <w:r>
-        <w:rPr>
+        <w:t xml:space="preserve">                                                                                                                             2016 - Present</w:t>
+      </w:r>
+    </w:p>
+    <w:p>
+      <w:pPr>
+        <w:jc w:val="both"/>
+        <w:rPr>
+          <w:rFonts w:ascii="Poppins" w:cs="Poppins" w:eastAsia="Poppins" w:hAnsi="Poppins"/>
+          <w:sz w:val="21"/>
+          <w:szCs w:val="21"/>
+        </w:rPr>
+      </w:pPr>
+      <w:r>
+        <w:rPr>
+          <w:rFonts w:ascii="Poppins" w:cs="Poppins" w:eastAsia="Poppins" w:hAnsi="Poppins"/>
+          <w:i w:val="1"/>
           <w:sz w:val="21"/>
           <w:szCs w:val="21"/>
           <w:rtl w:val="0"/>
         </w:rPr>
         <w:t xml:space="preserve">Good’s of Evanston</w:t>
-        <w:tab/>
-        <w:t xml:space="preserve">  </w:t>
-        <w:tab/>
-        <w:t xml:space="preserve">Evanston, IL</w:t>
+      </w:r>
+      <w:r>
+        <w:rPr>
+          <w:rFonts w:ascii="Poppins" w:cs="Poppins" w:eastAsia="Poppins" w:hAnsi="Poppins"/>
+          <w:sz w:val="21"/>
+          <w:szCs w:val="21"/>
+          <w:rtl w:val="0"/>
+        </w:rPr>
+        <w:t xml:space="preserve">; Evanston, IL</w:t>
+      </w:r>
+    </w:p>
+    <w:p>
+      <w:pPr>
+        <w:ind w:left="0" w:firstLine="0"/>
+        <w:jc w:val="both"/>
+        <w:rPr>
+          <w:rFonts w:ascii="Poppins" w:cs="Poppins" w:eastAsia="Poppins" w:hAnsi="Poppins"/>
+          <w:sz w:val="21"/>
+          <w:szCs w:val="21"/>
+        </w:rPr>
+      </w:pPr>
+      <w:r>
+        <w:rPr>
+          <w:rFonts w:ascii="Poppins" w:cs="Poppins" w:eastAsia="Poppins" w:hAnsi="Poppins"/>
+          <w:sz w:val="21"/>
+          <w:szCs w:val="21"/>
+          <w:rtl w:val="0"/>
+        </w:rPr>
+        <w:t xml:space="preserve">Assemble</w:t>
+      </w:r>
+      <w:r>
+        <w:rPr>
+          <w:rFonts w:ascii="Poppins" w:cs="Poppins" w:eastAsia="Poppins" w:hAnsi="Poppins"/>
+          <w:sz w:val="21"/>
+          <w:szCs w:val="21"/>
+          <w:rtl w:val="0"/>
+        </w:rPr>
+        <w:t xml:space="preserve"> frame packages in a quick and conservational manner. Design items/artwork in an </w:t>
+      </w:r>
+      <w:r>
+        <w:rPr>
+          <w:rFonts w:ascii="Poppins" w:cs="Poppins" w:eastAsia="Poppins" w:hAnsi="Poppins"/>
+          <w:sz w:val="21"/>
+          <w:szCs w:val="21"/>
+          <w:rtl w:val="0"/>
+        </w:rPr>
+        <w:t xml:space="preserve">environmentally</w:t>
+      </w:r>
+      <w:r>
+        <w:rPr>
+          <w:rFonts w:ascii="Poppins" w:cs="Poppins" w:eastAsia="Poppins" w:hAnsi="Poppins"/>
+          <w:sz w:val="21"/>
+          <w:szCs w:val="21"/>
+          <w:rtl w:val="0"/>
+        </w:rPr>
+        <w:t xml:space="preserve"> healthy and price conscious way.</w:t>
+      </w:r>
+    </w:p>
+    <w:p>
+      <w:pPr>
+        <w:ind w:left="0" w:firstLine="0"/>
+        <w:jc w:val="both"/>
+        <w:rPr>
+          <w:rFonts w:ascii="Poppins" w:cs="Poppins" w:eastAsia="Poppins" w:hAnsi="Poppins"/>
+          <w:sz w:val="21"/>
+          <w:szCs w:val="21"/>
+        </w:rPr>
+      </w:pPr>
+      <w:r>
+        <w:rPr>
+          <w:rFonts w:ascii="Poppins" w:cs="Poppins" w:eastAsia="Poppins" w:hAnsi="Poppins"/>
+          <w:b w:val="1"/>
+          <w:sz w:val="21"/>
+          <w:szCs w:val="21"/>
+          <w:u w:val="single"/>
+          <w:rtl w:val="0"/>
+        </w:rPr>
+        <w:t xml:space="preserve">Key Accomplishments:</w:t>
+      </w:r>
+      <w:r>
+        <w:rPr>
+          <w:rFonts w:ascii="Poppins" w:cs="Poppins" w:eastAsia="Poppins" w:hAnsi="Poppins"/>
+          <w:sz w:val="21"/>
+          <w:szCs w:val="21"/>
+          <w:rtl w:val="0"/>
+        </w:rPr>
+        <w:t xml:space="preserve"> </w:t>
       </w:r>
     </w:p>
     <w:p>
@@ -846,54 +1009,29 @@
           <w:numId w:val="1"/>
         </w:numPr>
         <w:ind w:left="720" w:hanging="360"/>
-        <w:rPr>
-          <w:sz w:val="21"/>
-          <w:szCs w:val="21"/>
-        </w:rPr>
-      </w:pPr>
-      <w:r>
-        <w:rPr>
-          <w:sz w:val="21"/>
-          <w:szCs w:val="21"/>
-          <w:rtl w:val="0"/>
-        </w:rPr>
-        <w:t xml:space="preserve">Primary duties include putting together frame packages in a quick and conservational manner. Design items/artwork in a healthy and price conscious way.</w:t>
-      </w:r>
-    </w:p>
-    <w:p>
-      <w:pPr>
-        <w:numPr>
-          <w:ilvl w:val="0"/>
-          <w:numId w:val="1"/>
-        </w:numPr>
-        <w:ind w:left="720" w:hanging="360"/>
-        <w:rPr>
-          <w:sz w:val="21"/>
-          <w:szCs w:val="21"/>
-        </w:rPr>
-      </w:pPr>
-      <w:r>
-        <w:rPr>
-          <w:b w:val="1"/>
-          <w:sz w:val="21"/>
-          <w:szCs w:val="21"/>
-          <w:rtl w:val="0"/>
-        </w:rPr>
-        <w:t xml:space="preserve">Key Accomplishments</w:t>
-      </w:r>
-      <w:r>
-        <w:rPr>
-          <w:sz w:val="21"/>
-          <w:szCs w:val="21"/>
-          <w:rtl w:val="0"/>
-        </w:rPr>
-        <w:t xml:space="preserve">: Created an e-book of the procedures a materials at Good’s, making pdf forms for various order types, and editing a more modern website for Good’s(not yet complete)</w:t>
-      </w:r>
-    </w:p>
-    <w:p>
-      <w:pPr>
-        <w:jc w:val="center"/>
-        <w:rPr>
+        <w:jc w:val="both"/>
+        <w:rPr>
+          <w:rFonts w:ascii="Poppins" w:cs="Poppins" w:eastAsia="Poppins" w:hAnsi="Poppins"/>
+          <w:sz w:val="21"/>
+          <w:szCs w:val="21"/>
+          <w:u w:val="none"/>
+        </w:rPr>
+      </w:pPr>
+      <w:r>
+        <w:rPr>
+          <w:rFonts w:ascii="Poppins" w:cs="Poppins" w:eastAsia="Poppins" w:hAnsi="Poppins"/>
+          <w:sz w:val="21"/>
+          <w:szCs w:val="21"/>
+          <w:rtl w:val="0"/>
+        </w:rPr>
+        <w:t xml:space="preserve">Created an e-book comprised of procedures and materials, constructed pdf forms for various order types, and developed a more modern website. </w:t>
+      </w:r>
+    </w:p>
+    <w:p>
+      <w:pPr>
+        <w:jc w:val="both"/>
+        <w:rPr>
+          <w:rFonts w:ascii="Poppins" w:cs="Poppins" w:eastAsia="Poppins" w:hAnsi="Poppins"/>
           <w:b w:val="1"/>
           <w:sz w:val="24"/>
           <w:szCs w:val="24"/>
@@ -909,11 +1047,13 @@
       <w:pPr>
         <w:jc w:val="center"/>
         <w:rPr>
-          <w:b w:val="1"/>
-        </w:rPr>
-      </w:pPr>
-      <w:r>
-        <w:rPr>
+          <w:rFonts w:ascii="Poppins" w:cs="Poppins" w:eastAsia="Poppins" w:hAnsi="Poppins"/>
+          <w:b w:val="1"/>
+        </w:rPr>
+      </w:pPr>
+      <w:r>
+        <w:rPr>
+          <w:rFonts w:ascii="Poppins" w:cs="Poppins" w:eastAsia="Poppins" w:hAnsi="Poppins"/>
           <w:b w:val="1"/>
           <w:rtl w:val="0"/>
         </w:rPr>
@@ -922,13 +1062,30 @@
     </w:p>
     <w:p>
       <w:pPr>
-        <w:rPr>
-          <w:sz w:val="21"/>
-          <w:szCs w:val="21"/>
-        </w:rPr>
-      </w:pPr>
-      <w:r>
-        <w:rPr>
+        <w:jc w:val="center"/>
+        <w:rPr>
+          <w:rFonts w:ascii="Poppins" w:cs="Poppins" w:eastAsia="Poppins" w:hAnsi="Poppins"/>
+          <w:b w:val="1"/>
+        </w:rPr>
+      </w:pPr>
+      <w:r>
+        <w:rPr>
+          <w:rtl w:val="0"/>
+        </w:rPr>
+      </w:r>
+    </w:p>
+    <w:p>
+      <w:pPr>
+        <w:jc w:val="both"/>
+        <w:rPr>
+          <w:rFonts w:ascii="Poppins" w:cs="Poppins" w:eastAsia="Poppins" w:hAnsi="Poppins"/>
+          <w:sz w:val="21"/>
+          <w:szCs w:val="21"/>
+        </w:rPr>
+      </w:pPr>
+      <w:r>
+        <w:rPr>
+          <w:rFonts w:ascii="Poppins" w:cs="Poppins" w:eastAsia="Poppins" w:hAnsi="Poppins"/>
           <w:b w:val="1"/>
           <w:sz w:val="21"/>
           <w:szCs w:val="21"/>
@@ -938,6 +1095,7 @@
       </w:r>
       <w:r>
         <w:rPr>
+          <w:rFonts w:ascii="Poppins" w:cs="Poppins" w:eastAsia="Poppins" w:hAnsi="Poppins"/>
           <w:sz w:val="21"/>
           <w:szCs w:val="21"/>
           <w:rtl w:val="0"/>
@@ -947,40 +1105,64 @@
     </w:p>
     <w:p>
       <w:pPr>
-        <w:spacing w:after="200" w:line="240" w:lineRule="auto"/>
-        <w:rPr>
-          <w:sz w:val="21"/>
-          <w:szCs w:val="21"/>
-        </w:rPr>
-      </w:pPr>
-      <w:r>
-        <w:rPr>
-          <w:sz w:val="21"/>
-          <w:szCs w:val="21"/>
-          <w:rtl w:val="0"/>
-        </w:rPr>
-        <w:t xml:space="preserve">A 24-week intensive program focused on gaining technical programming skills in HTML5, CSS3, JavaScript, jQuery, Bootstrap, Firebase, NodeJS, MySQL, MongoDB, Express, Handelbars.js &amp; ReactJS.</w:t>
-      </w:r>
-    </w:p>
-    <w:p>
-      <w:pPr>
-        <w:spacing w:after="200" w:line="240" w:lineRule="auto"/>
-        <w:rPr>
-          <w:sz w:val="21"/>
-          <w:szCs w:val="21"/>
-        </w:rPr>
-      </w:pPr>
-      <w:r>
-        <w:rPr>
-          <w:b w:val="1"/>
-          <w:sz w:val="21"/>
-          <w:szCs w:val="21"/>
-          <w:rtl w:val="0"/>
-        </w:rPr>
-        <w:t xml:space="preserve">BFA in Animation</w:t>
-      </w:r>
-      <w:r>
-        <w:rPr>
+        <w:spacing w:after="0" w:line="240" w:lineRule="auto"/>
+        <w:jc w:val="both"/>
+        <w:rPr>
+          <w:rFonts w:ascii="Poppins" w:cs="Poppins" w:eastAsia="Poppins" w:hAnsi="Poppins"/>
+          <w:sz w:val="21"/>
+          <w:szCs w:val="21"/>
+        </w:rPr>
+      </w:pPr>
+      <w:r>
+        <w:rPr>
+          <w:rFonts w:ascii="Poppins" w:cs="Poppins" w:eastAsia="Poppins" w:hAnsi="Poppins"/>
+          <w:sz w:val="21"/>
+          <w:szCs w:val="21"/>
+          <w:rtl w:val="0"/>
+        </w:rPr>
+        <w:t xml:space="preserve">A 24-week intensive program focused on gaining technical programming skills in HTML5, CSS3, JavaScript, jQuery, Bootstrap, Firebase, NodeJS, MySQL, MongoDB, Express, HandelbarsJS &amp; ReactJS.</w:t>
+      </w:r>
+    </w:p>
+    <w:p>
+      <w:pPr>
+        <w:spacing w:after="0" w:line="240" w:lineRule="auto"/>
+        <w:jc w:val="both"/>
+        <w:rPr>
+          <w:rFonts w:ascii="Poppins" w:cs="Poppins" w:eastAsia="Poppins" w:hAnsi="Poppins"/>
+          <w:b w:val="1"/>
+          <w:sz w:val="21"/>
+          <w:szCs w:val="21"/>
+        </w:rPr>
+      </w:pPr>
+      <w:r>
+        <w:rPr>
+          <w:rtl w:val="0"/>
+        </w:rPr>
+      </w:r>
+    </w:p>
+    <w:p>
+      <w:pPr>
+        <w:spacing w:after="0" w:line="240" w:lineRule="auto"/>
+        <w:jc w:val="both"/>
+        <w:rPr>
+          <w:rFonts w:ascii="Poppins" w:cs="Poppins" w:eastAsia="Poppins" w:hAnsi="Poppins"/>
+          <w:sz w:val="21"/>
+          <w:szCs w:val="21"/>
+        </w:rPr>
+      </w:pPr>
+      <w:r>
+        <w:rPr>
+          <w:rFonts w:ascii="Poppins" w:cs="Poppins" w:eastAsia="Poppins" w:hAnsi="Poppins"/>
+          <w:b w:val="1"/>
+          <w:sz w:val="21"/>
+          <w:szCs w:val="21"/>
+          <w:rtl w:val="0"/>
+        </w:rPr>
+        <w:t xml:space="preserve">Bachelor of Fine Arts in Animation</w:t>
+      </w:r>
+      <w:r>
+        <w:rPr>
+          <w:rFonts w:ascii="Poppins" w:cs="Poppins" w:eastAsia="Poppins" w:hAnsi="Poppins"/>
           <w:sz w:val="21"/>
           <w:szCs w:val="21"/>
           <w:rtl w:val="0"/>
@@ -995,13 +1177,16 @@
     </w:p>
     <w:p>
       <w:pPr>
-        <w:rPr>
+        <w:jc w:val="both"/>
+        <w:rPr>
+          <w:rFonts w:ascii="Poppins" w:cs="Poppins" w:eastAsia="Poppins" w:hAnsi="Poppins"/>
           <w:sz w:val="24"/>
           <w:szCs w:val="24"/>
         </w:rPr>
       </w:pPr>
       <w:r>
         <w:rPr>
+          <w:rFonts w:ascii="Poppins" w:cs="Poppins" w:eastAsia="Poppins" w:hAnsi="Poppins"/>
           <w:sz w:val="24"/>
           <w:szCs w:val="24"/>
           <w:rtl w:val="0"/>

</xml_diff>